<commit_message>
latest update including new pages and documents
</commit_message>
<xml_diff>
--- a/MSc Work/MSC_Project/Msc Project start.docx
+++ b/MSc Work/MSC_Project/Msc Project start.docx
@@ -1,6 +1,6 @@
 
 <file path=word/document.xml><?xml version="1.0" encoding="utf-8"?>
-<w:document xmlns:wpc="http://schemas.microsoft.com/office/word/2010/wordprocessingCanvas" xmlns:cx="http://schemas.microsoft.com/office/drawing/2014/chartex" xmlns:cx1="http://schemas.microsoft.com/office/drawing/2015/9/8/chartex" xmlns:cx2="http://schemas.microsoft.com/office/drawing/2015/10/21/chartex" xmlns:cx3="http://schemas.microsoft.com/office/drawing/2016/5/9/chartex" xmlns:cx4="http://schemas.microsoft.com/office/drawing/2016/5/10/chartex" xmlns:cx5="http://schemas.microsoft.com/office/drawing/2016/5/11/chartex" xmlns:cx6="http://schemas.microsoft.com/office/drawing/2016/5/12/chartex" xmlns:cx7="http://schemas.microsoft.com/office/drawing/2016/5/13/chartex" xmlns:cx8="http://schemas.microsoft.com/office/drawing/2016/5/14/chartex" xmlns:mc="http://schemas.openxmlformats.org/markup-compatibility/2006" xmlns:aink="http://schemas.microsoft.com/office/drawing/2016/ink" xmlns:am3d="http://schemas.microsoft.com/office/drawing/2017/model3d" xmlns:o="urn:schemas-microsoft-com:office:office" xmlns:r="http://schemas.openxmlformats.org/officeDocument/2006/relationships" xmlns:m="http://schemas.openxmlformats.org/officeDocument/2006/math" xmlns:v="urn:schemas-microsoft-com:vml" xmlns:wp14="http://schemas.microsoft.com/office/word/2010/wordprocessingDrawing" xmlns:wp="http://schemas.openxmlformats.org/drawingml/2006/wordprocessingDrawing" xmlns:w10="urn:schemas-microsoft-com:office:word" xmlns:w="http://schemas.openxmlformats.org/wordprocessingml/2006/main" xmlns:w14="http://schemas.microsoft.com/office/word/2010/wordml" xmlns:w15="http://schemas.microsoft.com/office/word/2012/wordml" xmlns:w16cid="http://schemas.microsoft.com/office/word/2016/wordml/cid" xmlns:w16se="http://schemas.microsoft.com/office/word/2015/wordml/symex" xmlns:wpg="http://schemas.microsoft.com/office/word/2010/wordprocessingGroup" xmlns:wpi="http://schemas.microsoft.com/office/word/2010/wordprocessingInk" xmlns:wne="http://schemas.microsoft.com/office/word/2006/wordml" xmlns:wps="http://schemas.microsoft.com/office/word/2010/wordprocessingShape" mc:Ignorable="w14 w15 w16se w16cid wp14">
+<w:document xmlns:wpc="http://schemas.microsoft.com/office/word/2010/wordprocessingCanvas" xmlns:cx="http://schemas.microsoft.com/office/drawing/2014/chartex" xmlns:cx1="http://schemas.microsoft.com/office/drawing/2015/9/8/chartex" xmlns:mc="http://schemas.openxmlformats.org/markup-compatibility/2006" xmlns:o="urn:schemas-microsoft-com:office:office" xmlns:r="http://schemas.openxmlformats.org/officeDocument/2006/relationships" xmlns:m="http://schemas.openxmlformats.org/officeDocument/2006/math" xmlns:v="urn:schemas-microsoft-com:vml" xmlns:wp14="http://schemas.microsoft.com/office/word/2010/wordprocessingDrawing" xmlns:wp="http://schemas.openxmlformats.org/drawingml/2006/wordprocessingDrawing" xmlns:w10="urn:schemas-microsoft-com:office:word" xmlns:w="http://schemas.openxmlformats.org/wordprocessingml/2006/main" xmlns:w14="http://schemas.microsoft.com/office/word/2010/wordml" xmlns:w15="http://schemas.microsoft.com/office/word/2012/wordml" xmlns:w16se="http://schemas.microsoft.com/office/word/2015/wordml/symex" xmlns:wpg="http://schemas.microsoft.com/office/word/2010/wordprocessingGroup" xmlns:wpi="http://schemas.microsoft.com/office/word/2010/wordprocessingInk" xmlns:wne="http://schemas.microsoft.com/office/word/2006/wordml" xmlns:wps="http://schemas.microsoft.com/office/word/2010/wordprocessingShape" mc:Ignorable="w14 w15 w16se wp14">
   <w:body>
     <w:p>
       <w:pPr>
@@ -1233,21 +1233,16 @@
     <w:p>
       <w:pPr>
         <w:pStyle w:val="Default"/>
-        <w:jc w:val="both"/>
-        <w:rPr>
-          <w:sz w:val="23"/>
-          <w:szCs w:val="23"/>
-        </w:rPr>
-      </w:pPr>
-      <w:r>
-        <w:rPr>
-          <w:b/>
-          <w:bCs/>
-          <w:sz w:val="23"/>
-          <w:szCs w:val="23"/>
-        </w:rPr>
-        <w:t xml:space="preserve">a. </w:t>
-      </w:r>
+        <w:numPr>
+          <w:ilvl w:val="0"/>
+          <w:numId w:val="1"/>
+        </w:numPr>
+        <w:jc w:val="both"/>
+        <w:rPr>
+          <w:sz w:val="23"/>
+          <w:szCs w:val="23"/>
+        </w:rPr>
+      </w:pPr>
       <w:r>
         <w:rPr>
           <w:sz w:val="23"/>
@@ -1273,236 +1268,149 @@
     <w:p>
       <w:pPr>
         <w:pStyle w:val="Default"/>
-        <w:jc w:val="both"/>
-        <w:rPr>
-          <w:sz w:val="23"/>
-          <w:szCs w:val="23"/>
-        </w:rPr>
-      </w:pPr>
-      <w:r>
-        <w:rPr>
-          <w:b/>
-          <w:bCs/>
-          <w:sz w:val="23"/>
-          <w:szCs w:val="23"/>
-        </w:rPr>
-        <w:t>b</w:t>
-      </w:r>
-      <w:r>
-        <w:rPr>
-          <w:b/>
-          <w:bCs/>
+        <w:numPr>
+          <w:ilvl w:val="0"/>
+          <w:numId w:val="1"/>
+        </w:numPr>
+        <w:jc w:val="both"/>
+        <w:rPr>
+          <w:sz w:val="23"/>
+          <w:szCs w:val="23"/>
+        </w:rPr>
+      </w:pPr>
+      <w:r>
+        <w:rPr>
+          <w:sz w:val="23"/>
+          <w:szCs w:val="23"/>
+        </w:rPr>
+        <w:t>T</w:t>
+      </w:r>
+      <w:r>
+        <w:rPr>
+          <w:sz w:val="23"/>
+          <w:szCs w:val="23"/>
+        </w:rPr>
+        <w:t xml:space="preserve">he system considers special cases like suspension, deferment of admission, expulsion, supplementary exams and leave on health grounds. </w:t>
+      </w:r>
+    </w:p>
+    <w:p>
+      <w:pPr>
+        <w:pStyle w:val="Default"/>
+        <w:numPr>
+          <w:ilvl w:val="0"/>
+          <w:numId w:val="1"/>
+        </w:numPr>
+        <w:jc w:val="both"/>
+        <w:rPr>
+          <w:sz w:val="23"/>
+          <w:szCs w:val="23"/>
+        </w:rPr>
+      </w:pPr>
+      <w:r>
+        <w:rPr>
+          <w:sz w:val="23"/>
+          <w:szCs w:val="23"/>
+        </w:rPr>
+        <w:t>T</w:t>
+      </w:r>
+      <w:r>
+        <w:rPr>
+          <w:sz w:val="23"/>
+          <w:szCs w:val="23"/>
+        </w:rPr>
+        <w:t xml:space="preserve">he system </w:t>
+      </w:r>
+      <w:r>
+        <w:rPr>
+          <w:sz w:val="23"/>
+          <w:szCs w:val="23"/>
+        </w:rPr>
+        <w:t>can</w:t>
+      </w:r>
+      <w:r>
+        <w:rPr>
+          <w:sz w:val="23"/>
+          <w:szCs w:val="23"/>
+        </w:rPr>
+        <w:t xml:space="preserve"> automatically </w:t>
+      </w:r>
+      <w:r>
+        <w:rPr>
+          <w:sz w:val="23"/>
+          <w:szCs w:val="23"/>
+        </w:rPr>
+        <w:t>fetch</w:t>
+      </w:r>
+      <w:r>
+        <w:rPr>
+          <w:sz w:val="23"/>
+          <w:szCs w:val="23"/>
+        </w:rPr>
+        <w:t xml:space="preserve"> all the REPEAT courses of the previous session, for </w:t>
+      </w:r>
+      <w:r>
+        <w:rPr>
+          <w:sz w:val="23"/>
+          <w:szCs w:val="23"/>
+        </w:rPr>
+        <w:t>student with extra year or carry overs</w:t>
+      </w:r>
+      <w:r>
+        <w:rPr>
           <w:sz w:val="23"/>
           <w:szCs w:val="23"/>
         </w:rPr>
         <w:t xml:space="preserve">. </w:t>
       </w:r>
-      <w:r>
-        <w:rPr>
-          <w:sz w:val="23"/>
-          <w:szCs w:val="23"/>
-        </w:rPr>
-        <w:t>T</w:t>
-      </w:r>
-      <w:r>
-        <w:rPr>
-          <w:sz w:val="23"/>
-          <w:szCs w:val="23"/>
-        </w:rPr>
-        <w:t xml:space="preserve">he system considers special cases like suspension, deferment of admission, expulsion, supplementary exams and leave on health grounds. </w:t>
-      </w:r>
-    </w:p>
-    <w:p>
-      <w:pPr>
-        <w:pStyle w:val="Default"/>
-        <w:jc w:val="both"/>
-        <w:rPr>
-          <w:sz w:val="23"/>
-          <w:szCs w:val="23"/>
-        </w:rPr>
-      </w:pPr>
-      <w:r>
-        <w:rPr>
-          <w:b/>
-          <w:bCs/>
-          <w:sz w:val="23"/>
-          <w:szCs w:val="23"/>
-        </w:rPr>
-        <w:t xml:space="preserve">d. </w:t>
-      </w:r>
-      <w:r>
-        <w:rPr>
-          <w:sz w:val="23"/>
-          <w:szCs w:val="23"/>
-        </w:rPr>
-        <w:t>T</w:t>
-      </w:r>
-      <w:r>
-        <w:rPr>
-          <w:sz w:val="23"/>
-          <w:szCs w:val="23"/>
-        </w:rPr>
-        <w:t xml:space="preserve">he system </w:t>
-      </w:r>
-      <w:r>
-        <w:rPr>
-          <w:sz w:val="23"/>
-          <w:szCs w:val="23"/>
-        </w:rPr>
-        <w:t>can</w:t>
-      </w:r>
-      <w:r>
-        <w:rPr>
-          <w:sz w:val="23"/>
-          <w:szCs w:val="23"/>
-        </w:rPr>
-        <w:t xml:space="preserve"> automatically </w:t>
-      </w:r>
-      <w:r>
-        <w:rPr>
-          <w:sz w:val="23"/>
-          <w:szCs w:val="23"/>
-        </w:rPr>
-        <w:t>fetch</w:t>
-      </w:r>
-      <w:r>
-        <w:rPr>
-          <w:sz w:val="23"/>
-          <w:szCs w:val="23"/>
-        </w:rPr>
-        <w:t xml:space="preserve"> all the REPEAT courses of the previous session, for </w:t>
-      </w:r>
-      <w:r>
-        <w:rPr>
-          <w:sz w:val="23"/>
-          <w:szCs w:val="23"/>
-        </w:rPr>
-        <w:t>student with extra year or carry overs</w:t>
-      </w:r>
-      <w:r>
-        <w:rPr>
-          <w:sz w:val="23"/>
-          <w:szCs w:val="23"/>
-        </w:rPr>
-        <w:t xml:space="preserve">. </w:t>
-      </w:r>
-    </w:p>
-    <w:p>
-      <w:pPr>
-        <w:pStyle w:val="Default"/>
-        <w:jc w:val="both"/>
-        <w:rPr>
-          <w:sz w:val="23"/>
-          <w:szCs w:val="23"/>
-        </w:rPr>
-      </w:pPr>
-      <w:r>
-        <w:rPr>
-          <w:b/>
-          <w:bCs/>
-          <w:sz w:val="23"/>
-          <w:szCs w:val="23"/>
-        </w:rPr>
-        <w:t>e</w:t>
-      </w:r>
-      <w:r>
-        <w:rPr>
-          <w:b/>
-          <w:bCs/>
-          <w:sz w:val="23"/>
-          <w:szCs w:val="23"/>
-        </w:rPr>
-        <w:t xml:space="preserve">. </w:t>
-      </w:r>
-      <w:r>
-        <w:rPr>
-          <w:sz w:val="23"/>
-          <w:szCs w:val="23"/>
-        </w:rPr>
-        <w:t xml:space="preserve">The system successfully submits the registered courses to the system if and only if the total credit unit does not exceed the maximum credit hours allotted to that student or his/her class. </w:t>
-      </w:r>
-    </w:p>
-    <w:p>
-      <w:pPr>
-        <w:pStyle w:val="Default"/>
-        <w:jc w:val="both"/>
-        <w:rPr>
-          <w:sz w:val="23"/>
-          <w:szCs w:val="23"/>
-        </w:rPr>
-      </w:pPr>
-      <w:r>
-        <w:rPr>
-          <w:b/>
-          <w:bCs/>
-          <w:sz w:val="23"/>
-          <w:szCs w:val="23"/>
-        </w:rPr>
-        <w:t xml:space="preserve">g. </w:t>
-      </w:r>
-      <w:r>
-        <w:rPr>
-          <w:sz w:val="23"/>
-          <w:szCs w:val="23"/>
-        </w:rPr>
-        <w:t xml:space="preserve">Raises an alarm to prevent the student from registering more than required elective courses, if any. </w:t>
-      </w:r>
-    </w:p>
-    <w:p>
-      <w:pPr>
-        <w:pStyle w:val="Default"/>
-        <w:jc w:val="both"/>
-        <w:rPr>
-          <w:sz w:val="23"/>
-          <w:szCs w:val="23"/>
-        </w:rPr>
-      </w:pPr>
-      <w:r>
-        <w:rPr>
-          <w:b/>
-          <w:bCs/>
-          <w:sz w:val="23"/>
-          <w:szCs w:val="23"/>
-        </w:rPr>
-        <w:t xml:space="preserve">h. </w:t>
-      </w:r>
-      <w:r>
-        <w:rPr>
-          <w:sz w:val="23"/>
-          <w:szCs w:val="23"/>
-        </w:rPr>
-        <w:t xml:space="preserve">Restrict any change or modification of some sensitive information such as student registration/matriculation number, name, level, year of admission and mode of entry. </w:t>
-      </w:r>
-    </w:p>
-    <w:p>
-      <w:pPr>
-        <w:pStyle w:val="Default"/>
-        <w:jc w:val="both"/>
-        <w:rPr>
-          <w:sz w:val="23"/>
-          <w:szCs w:val="23"/>
-        </w:rPr>
-      </w:pPr>
-      <w:proofErr w:type="spellStart"/>
-      <w:r>
-        <w:rPr>
-          <w:b/>
-          <w:bCs/>
-          <w:sz w:val="23"/>
-          <w:szCs w:val="23"/>
-        </w:rPr>
-        <w:t>i</w:t>
-      </w:r>
-      <w:proofErr w:type="spellEnd"/>
-      <w:r>
-        <w:rPr>
-          <w:b/>
-          <w:bCs/>
-          <w:sz w:val="23"/>
-          <w:szCs w:val="23"/>
-        </w:rPr>
-        <w:t xml:space="preserve">. </w:t>
-      </w:r>
+    </w:p>
+    <w:p>
+      <w:pPr>
+        <w:pStyle w:val="Default"/>
+        <w:numPr>
+          <w:ilvl w:val="0"/>
+          <w:numId w:val="1"/>
+        </w:numPr>
+        <w:jc w:val="both"/>
+        <w:rPr>
+          <w:sz w:val="23"/>
+          <w:szCs w:val="23"/>
+        </w:rPr>
+      </w:pPr>
+      <w:r>
+        <w:rPr>
+          <w:sz w:val="23"/>
+          <w:szCs w:val="23"/>
+        </w:rPr>
+        <w:t xml:space="preserve">Restrict any change or modification of some sensitive information such as student registration/matriculation number, name, </w:t>
+      </w:r>
+      <w:r>
+        <w:rPr>
+          <w:sz w:val="23"/>
+          <w:szCs w:val="23"/>
+        </w:rPr>
+        <w:t>and level</w:t>
+      </w:r>
+      <w:r>
+        <w:rPr>
+          <w:sz w:val="23"/>
+          <w:szCs w:val="23"/>
+        </w:rPr>
+        <w:t xml:space="preserve">, year of admission and mode of entry. </w:t>
+      </w:r>
+    </w:p>
+    <w:p>
+      <w:pPr>
+        <w:pStyle w:val="Default"/>
+        <w:numPr>
+          <w:ilvl w:val="0"/>
+          <w:numId w:val="1"/>
+        </w:numPr>
+        <w:jc w:val="both"/>
+        <w:rPr>
+          <w:sz w:val="23"/>
+          <w:szCs w:val="23"/>
+        </w:rPr>
+      </w:pPr>
       <w:r>
         <w:rPr>
           <w:sz w:val="23"/>
@@ -1514,21 +1422,16 @@
     <w:p>
       <w:pPr>
         <w:pStyle w:val="Default"/>
-        <w:jc w:val="both"/>
-        <w:rPr>
-          <w:sz w:val="23"/>
-          <w:szCs w:val="23"/>
-        </w:rPr>
-      </w:pPr>
-      <w:r>
-        <w:rPr>
-          <w:b/>
-          <w:bCs/>
-          <w:sz w:val="23"/>
-          <w:szCs w:val="23"/>
-        </w:rPr>
-        <w:t xml:space="preserve">j. </w:t>
-      </w:r>
+        <w:numPr>
+          <w:ilvl w:val="0"/>
+          <w:numId w:val="1"/>
+        </w:numPr>
+        <w:jc w:val="both"/>
+        <w:rPr>
+          <w:sz w:val="23"/>
+          <w:szCs w:val="23"/>
+        </w:rPr>
+      </w:pPr>
       <w:r>
         <w:rPr>
           <w:sz w:val="23"/>
@@ -1536,73 +1439,89 @@
         </w:rPr>
         <w:t xml:space="preserve">The system </w:t>
       </w:r>
-      <w:proofErr w:type="gramStart"/>
-      <w:r>
-        <w:rPr>
-          <w:sz w:val="23"/>
-          <w:szCs w:val="23"/>
-        </w:rPr>
-        <w:t>is able to</w:t>
-      </w:r>
-      <w:proofErr w:type="gramEnd"/>
-      <w:r>
-        <w:rPr>
-          <w:sz w:val="23"/>
-          <w:szCs w:val="23"/>
-        </w:rPr>
-        <w:t xml:space="preserve"> upload course allocation, results for registered courses, staff list and course list from admin or specific staff accounts. </w:t>
-      </w:r>
-    </w:p>
-    <w:p>
-      <w:pPr>
-        <w:pStyle w:val="Default"/>
-        <w:jc w:val="both"/>
-        <w:rPr>
-          <w:sz w:val="23"/>
-          <w:szCs w:val="23"/>
-        </w:rPr>
-      </w:pPr>
-      <w:r>
-        <w:rPr>
-          <w:b/>
-          <w:bCs/>
-          <w:sz w:val="23"/>
-          <w:szCs w:val="23"/>
-        </w:rPr>
-        <w:t xml:space="preserve">k. </w:t>
-      </w:r>
-      <w:r>
-        <w:rPr>
-          <w:sz w:val="23"/>
-          <w:szCs w:val="23"/>
-        </w:rPr>
-        <w:t xml:space="preserve">The system allows the admin to manage the list of staff and keep the course list up to date. </w:t>
-      </w:r>
-    </w:p>
-    <w:p>
-      <w:pPr>
-        <w:pStyle w:val="Default"/>
-        <w:jc w:val="both"/>
-        <w:rPr>
-          <w:sz w:val="23"/>
-          <w:szCs w:val="23"/>
-        </w:rPr>
-      </w:pPr>
-      <w:r>
-        <w:rPr>
-          <w:b/>
-          <w:bCs/>
-          <w:sz w:val="23"/>
-          <w:szCs w:val="23"/>
-        </w:rPr>
-        <w:t xml:space="preserve">l. </w:t>
-      </w:r>
-      <w:r>
-        <w:rPr>
-          <w:sz w:val="23"/>
-          <w:szCs w:val="23"/>
-        </w:rPr>
-        <w:t xml:space="preserve">The Admin should be able to grant access to </w:t>
+      <w:r>
+        <w:rPr>
+          <w:sz w:val="23"/>
+          <w:szCs w:val="23"/>
+        </w:rPr>
+        <w:t>would en</w:t>
+      </w:r>
+      <w:r>
+        <w:rPr>
+          <w:sz w:val="23"/>
+          <w:szCs w:val="23"/>
+        </w:rPr>
+        <w:t xml:space="preserve">able </w:t>
+      </w:r>
+      <w:r>
+        <w:rPr>
+          <w:sz w:val="23"/>
+          <w:szCs w:val="23"/>
+        </w:rPr>
+        <w:t xml:space="preserve">system manager </w:t>
+      </w:r>
+      <w:r>
+        <w:rPr>
+          <w:sz w:val="23"/>
+          <w:szCs w:val="23"/>
+        </w:rPr>
+        <w:t>to upload staff list</w:t>
+      </w:r>
+      <w:r>
+        <w:rPr>
+          <w:sz w:val="23"/>
+          <w:szCs w:val="23"/>
+        </w:rPr>
+        <w:t>, student list</w:t>
+      </w:r>
+      <w:r>
+        <w:rPr>
+          <w:sz w:val="23"/>
+          <w:szCs w:val="23"/>
+        </w:rPr>
+        <w:t xml:space="preserve"> and course list</w:t>
+      </w:r>
+      <w:r>
+        <w:rPr>
+          <w:sz w:val="23"/>
+          <w:szCs w:val="23"/>
+        </w:rPr>
+        <w:t>,</w:t>
+      </w:r>
+      <w:r>
+        <w:rPr>
+          <w:sz w:val="23"/>
+          <w:szCs w:val="23"/>
+        </w:rPr>
+        <w:t xml:space="preserve"> manage the list of staff </w:t>
+      </w:r>
+      <w:r>
+        <w:rPr>
+          <w:sz w:val="23"/>
+          <w:szCs w:val="23"/>
+        </w:rPr>
+        <w:t xml:space="preserve">and students </w:t>
+      </w:r>
+      <w:r>
+        <w:rPr>
+          <w:sz w:val="23"/>
+          <w:szCs w:val="23"/>
+        </w:rPr>
+        <w:t>and keep the course list up to date</w:t>
+      </w:r>
+      <w:r>
+        <w:rPr>
+          <w:sz w:val="23"/>
+          <w:szCs w:val="23"/>
+        </w:rPr>
+        <w:t xml:space="preserve">, </w:t>
+      </w:r>
+      <w:r>
+        <w:rPr>
+          <w:sz w:val="23"/>
+          <w:szCs w:val="23"/>
+        </w:rPr>
+        <w:t xml:space="preserve">grant access to </w:t>
       </w:r>
       <w:r>
         <w:rPr>
@@ -1616,28 +1535,156 @@
           <w:sz w:val="23"/>
           <w:szCs w:val="23"/>
         </w:rPr>
-        <w:t xml:space="preserve"> such as, student record, staff record and courses.</w:t>
-      </w:r>
-    </w:p>
-    <w:p>
-      <w:pPr>
-        <w:pStyle w:val="Default"/>
-        <w:jc w:val="both"/>
-        <w:rPr>
-          <w:sz w:val="23"/>
-          <w:szCs w:val="23"/>
-        </w:rPr>
-      </w:pPr>
-    </w:p>
-    <w:p>
-      <w:pPr>
-        <w:pStyle w:val="Default"/>
-        <w:jc w:val="both"/>
-        <w:rPr>
-          <w:sz w:val="23"/>
-          <w:szCs w:val="23"/>
-        </w:rPr>
-      </w:pPr>
+        <w:t>s</w:t>
+      </w:r>
+      <w:r>
+        <w:rPr>
+          <w:sz w:val="23"/>
+          <w:szCs w:val="23"/>
+        </w:rPr>
+        <w:t xml:space="preserve"> such as, student r</w:t>
+      </w:r>
+      <w:r>
+        <w:rPr>
+          <w:sz w:val="23"/>
+          <w:szCs w:val="23"/>
+        </w:rPr>
+        <w:t xml:space="preserve">ecord, staff record and courses, also </w:t>
+      </w:r>
+      <w:r>
+        <w:rPr>
+          <w:sz w:val="23"/>
+          <w:szCs w:val="23"/>
+        </w:rPr>
+        <w:t>to</w:t>
+      </w:r>
+      <w:r>
+        <w:rPr>
+          <w:sz w:val="23"/>
+          <w:szCs w:val="23"/>
+        </w:rPr>
+        <w:t xml:space="preserve"> manage backups and logs</w:t>
+      </w:r>
+    </w:p>
+    <w:p>
+      <w:pPr>
+        <w:pStyle w:val="Default"/>
+        <w:numPr>
+          <w:ilvl w:val="0"/>
+          <w:numId w:val="1"/>
+        </w:numPr>
+        <w:jc w:val="both"/>
+        <w:rPr>
+          <w:sz w:val="23"/>
+          <w:szCs w:val="23"/>
+        </w:rPr>
+      </w:pPr>
+      <w:r>
+        <w:rPr>
+          <w:sz w:val="23"/>
+          <w:szCs w:val="23"/>
+        </w:rPr>
+        <w:t xml:space="preserve">The </w:t>
+      </w:r>
+      <w:r>
+        <w:rPr>
+          <w:sz w:val="23"/>
+          <w:szCs w:val="23"/>
+        </w:rPr>
+        <w:t xml:space="preserve">system would enable </w:t>
+      </w:r>
+      <w:r>
+        <w:rPr>
+          <w:sz w:val="23"/>
+          <w:szCs w:val="23"/>
+        </w:rPr>
+        <w:t xml:space="preserve">coordinator </w:t>
+      </w:r>
+      <w:r>
+        <w:rPr>
+          <w:sz w:val="23"/>
+          <w:szCs w:val="23"/>
+        </w:rPr>
+        <w:t>to</w:t>
+      </w:r>
+      <w:r>
+        <w:rPr>
+          <w:sz w:val="23"/>
+          <w:szCs w:val="23"/>
+        </w:rPr>
+        <w:t xml:space="preserve"> upload/import, edit student score, can view broad sheet result and analysis </w:t>
+      </w:r>
+      <w:r>
+        <w:rPr>
+          <w:sz w:val="23"/>
+          <w:szCs w:val="23"/>
+        </w:rPr>
+        <w:t>and also change his/her password</w:t>
+      </w:r>
+    </w:p>
+    <w:p>
+      <w:pPr>
+        <w:pStyle w:val="Default"/>
+        <w:numPr>
+          <w:ilvl w:val="0"/>
+          <w:numId w:val="1"/>
+        </w:numPr>
+        <w:jc w:val="both"/>
+        <w:rPr>
+          <w:sz w:val="23"/>
+          <w:szCs w:val="23"/>
+        </w:rPr>
+      </w:pPr>
+      <w:r>
+        <w:rPr>
+          <w:sz w:val="23"/>
+          <w:szCs w:val="23"/>
+        </w:rPr>
+        <w:t>Student can view their result through their profiles and make changes to their password</w:t>
+      </w:r>
+    </w:p>
+    <w:p>
+      <w:pPr>
+        <w:pStyle w:val="Default"/>
+        <w:numPr>
+          <w:ilvl w:val="0"/>
+          <w:numId w:val="1"/>
+        </w:numPr>
+        <w:jc w:val="both"/>
+        <w:rPr>
+          <w:sz w:val="23"/>
+          <w:szCs w:val="23"/>
+        </w:rPr>
+      </w:pPr>
+      <w:r>
+        <w:rPr>
+          <w:sz w:val="23"/>
+          <w:szCs w:val="23"/>
+        </w:rPr>
+        <w:t xml:space="preserve">The system allow Exams and records unit to have access to the result broad sheet and analysis through their profile and can also make changes to their password, </w:t>
+      </w:r>
+    </w:p>
+    <w:p>
+      <w:pPr>
+        <w:pStyle w:val="Default"/>
+        <w:jc w:val="both"/>
+        <w:rPr>
+          <w:sz w:val="23"/>
+          <w:szCs w:val="23"/>
+        </w:rPr>
+      </w:pPr>
+    </w:p>
+    <w:p>
+      <w:pPr>
+        <w:pStyle w:val="Default"/>
+        <w:jc w:val="both"/>
+        <w:rPr>
+          <w:sz w:val="23"/>
+          <w:szCs w:val="23"/>
+        </w:rPr>
+      </w:pPr>
+      <w:bookmarkStart w:id="1" w:name="_GoBack"/>
+      <w:bookmarkEnd w:id="1"/>
     </w:p>
     <w:p>
       <w:pPr>
@@ -1830,9 +1877,7 @@
         </w:rPr>
         <w:t>: On all these cases, the student is expected to report back to the department after which he is reactivated back into the system.</w:t>
       </w:r>
-      <w:bookmarkStart w:id="1" w:name="_GoBack"/>
       <w:bookmarkEnd w:id="0"/>
-      <w:bookmarkEnd w:id="1"/>
     </w:p>
     <w:sectPr>
       <w:pgSz w:w="11907" w:h="17338"/>
@@ -1844,8 +1889,288 @@
 </w:document>
 </file>
 
+<file path=word/numbering.xml><?xml version="1.0" encoding="utf-8"?>
+<w:numbering xmlns:wpc="http://schemas.microsoft.com/office/word/2010/wordprocessingCanvas" xmlns:cx="http://schemas.microsoft.com/office/drawing/2014/chartex" xmlns:cx1="http://schemas.microsoft.com/office/drawing/2015/9/8/chartex" xmlns:mc="http://schemas.openxmlformats.org/markup-compatibility/2006" xmlns:o="urn:schemas-microsoft-com:office:office" xmlns:r="http://schemas.openxmlformats.org/officeDocument/2006/relationships" xmlns:m="http://schemas.openxmlformats.org/officeDocument/2006/math" xmlns:v="urn:schemas-microsoft-com:vml" xmlns:wp14="http://schemas.microsoft.com/office/word/2010/wordprocessingDrawing" xmlns:wp="http://schemas.openxmlformats.org/drawingml/2006/wordprocessingDrawing" xmlns:w10="urn:schemas-microsoft-com:office:word" xmlns:w="http://schemas.openxmlformats.org/wordprocessingml/2006/main" xmlns:w14="http://schemas.microsoft.com/office/word/2010/wordml" xmlns:w15="http://schemas.microsoft.com/office/word/2012/wordml" xmlns:w16se="http://schemas.microsoft.com/office/word/2015/wordml/symex" xmlns:wpg="http://schemas.microsoft.com/office/word/2010/wordprocessingGroup" xmlns:wpi="http://schemas.microsoft.com/office/word/2010/wordprocessingInk" xmlns:wne="http://schemas.microsoft.com/office/word/2006/wordml" xmlns:wps="http://schemas.microsoft.com/office/word/2010/wordprocessingShape" mc:Ignorable="w14 w15 w16se wp14">
+  <w:abstractNum w:abstractNumId="0" w15:restartNumberingAfterBreak="0">
+    <w:nsid w:val="1FDC6630"/>
+    <w:multiLevelType w:val="hybridMultilevel"/>
+    <w:tmpl w:val="24C06588"/>
+    <w:lvl w:ilvl="0" w:tplc="08090019">
+      <w:start w:val="1"/>
+      <w:numFmt w:val="lowerLetter"/>
+      <w:lvlText w:val="%1."/>
+      <w:lvlJc w:val="left"/>
+      <w:pPr>
+        <w:ind w:left="720" w:hanging="360"/>
+      </w:pPr>
+    </w:lvl>
+    <w:lvl w:ilvl="1" w:tplc="08090019" w:tentative="1">
+      <w:start w:val="1"/>
+      <w:numFmt w:val="lowerLetter"/>
+      <w:lvlText w:val="%2."/>
+      <w:lvlJc w:val="left"/>
+      <w:pPr>
+        <w:ind w:left="1440" w:hanging="360"/>
+      </w:pPr>
+    </w:lvl>
+    <w:lvl w:ilvl="2" w:tplc="0809001B" w:tentative="1">
+      <w:start w:val="1"/>
+      <w:numFmt w:val="lowerRoman"/>
+      <w:lvlText w:val="%3."/>
+      <w:lvlJc w:val="right"/>
+      <w:pPr>
+        <w:ind w:left="2160" w:hanging="180"/>
+      </w:pPr>
+    </w:lvl>
+    <w:lvl w:ilvl="3" w:tplc="0809000F" w:tentative="1">
+      <w:start w:val="1"/>
+      <w:numFmt w:val="decimal"/>
+      <w:lvlText w:val="%4."/>
+      <w:lvlJc w:val="left"/>
+      <w:pPr>
+        <w:ind w:left="2880" w:hanging="360"/>
+      </w:pPr>
+    </w:lvl>
+    <w:lvl w:ilvl="4" w:tplc="08090019" w:tentative="1">
+      <w:start w:val="1"/>
+      <w:numFmt w:val="lowerLetter"/>
+      <w:lvlText w:val="%5."/>
+      <w:lvlJc w:val="left"/>
+      <w:pPr>
+        <w:ind w:left="3600" w:hanging="360"/>
+      </w:pPr>
+    </w:lvl>
+    <w:lvl w:ilvl="5" w:tplc="0809001B" w:tentative="1">
+      <w:start w:val="1"/>
+      <w:numFmt w:val="lowerRoman"/>
+      <w:lvlText w:val="%6."/>
+      <w:lvlJc w:val="right"/>
+      <w:pPr>
+        <w:ind w:left="4320" w:hanging="180"/>
+      </w:pPr>
+    </w:lvl>
+    <w:lvl w:ilvl="6" w:tplc="0809000F" w:tentative="1">
+      <w:start w:val="1"/>
+      <w:numFmt w:val="decimal"/>
+      <w:lvlText w:val="%7."/>
+      <w:lvlJc w:val="left"/>
+      <w:pPr>
+        <w:ind w:left="5040" w:hanging="360"/>
+      </w:pPr>
+    </w:lvl>
+    <w:lvl w:ilvl="7" w:tplc="08090019" w:tentative="1">
+      <w:start w:val="1"/>
+      <w:numFmt w:val="lowerLetter"/>
+      <w:lvlText w:val="%8."/>
+      <w:lvlJc w:val="left"/>
+      <w:pPr>
+        <w:ind w:left="5760" w:hanging="360"/>
+      </w:pPr>
+    </w:lvl>
+    <w:lvl w:ilvl="8" w:tplc="0809001B" w:tentative="1">
+      <w:start w:val="1"/>
+      <w:numFmt w:val="lowerRoman"/>
+      <w:lvlText w:val="%9."/>
+      <w:lvlJc w:val="right"/>
+      <w:pPr>
+        <w:ind w:left="6480" w:hanging="180"/>
+      </w:pPr>
+    </w:lvl>
+  </w:abstractNum>
+  <w:abstractNum w:abstractNumId="1" w15:restartNumberingAfterBreak="0">
+    <w:nsid w:val="3C0D7D4F"/>
+    <w:multiLevelType w:val="hybridMultilevel"/>
+    <w:tmpl w:val="1932F4B8"/>
+    <w:lvl w:ilvl="0" w:tplc="5C267398">
+      <w:start w:val="1"/>
+      <w:numFmt w:val="lowerLetter"/>
+      <w:lvlText w:val="%1."/>
+      <w:lvlJc w:val="left"/>
+      <w:pPr>
+        <w:ind w:left="720" w:hanging="360"/>
+      </w:pPr>
+      <w:rPr>
+        <w:rFonts w:hint="default"/>
+        <w:b/>
+      </w:rPr>
+    </w:lvl>
+    <w:lvl w:ilvl="1" w:tplc="08090019" w:tentative="1">
+      <w:start w:val="1"/>
+      <w:numFmt w:val="lowerLetter"/>
+      <w:lvlText w:val="%2."/>
+      <w:lvlJc w:val="left"/>
+      <w:pPr>
+        <w:ind w:left="1440" w:hanging="360"/>
+      </w:pPr>
+    </w:lvl>
+    <w:lvl w:ilvl="2" w:tplc="0809001B" w:tentative="1">
+      <w:start w:val="1"/>
+      <w:numFmt w:val="lowerRoman"/>
+      <w:lvlText w:val="%3."/>
+      <w:lvlJc w:val="right"/>
+      <w:pPr>
+        <w:ind w:left="2160" w:hanging="180"/>
+      </w:pPr>
+    </w:lvl>
+    <w:lvl w:ilvl="3" w:tplc="0809000F" w:tentative="1">
+      <w:start w:val="1"/>
+      <w:numFmt w:val="decimal"/>
+      <w:lvlText w:val="%4."/>
+      <w:lvlJc w:val="left"/>
+      <w:pPr>
+        <w:ind w:left="2880" w:hanging="360"/>
+      </w:pPr>
+    </w:lvl>
+    <w:lvl w:ilvl="4" w:tplc="08090019" w:tentative="1">
+      <w:start w:val="1"/>
+      <w:numFmt w:val="lowerLetter"/>
+      <w:lvlText w:val="%5."/>
+      <w:lvlJc w:val="left"/>
+      <w:pPr>
+        <w:ind w:left="3600" w:hanging="360"/>
+      </w:pPr>
+    </w:lvl>
+    <w:lvl w:ilvl="5" w:tplc="0809001B" w:tentative="1">
+      <w:start w:val="1"/>
+      <w:numFmt w:val="lowerRoman"/>
+      <w:lvlText w:val="%6."/>
+      <w:lvlJc w:val="right"/>
+      <w:pPr>
+        <w:ind w:left="4320" w:hanging="180"/>
+      </w:pPr>
+    </w:lvl>
+    <w:lvl w:ilvl="6" w:tplc="0809000F" w:tentative="1">
+      <w:start w:val="1"/>
+      <w:numFmt w:val="decimal"/>
+      <w:lvlText w:val="%7."/>
+      <w:lvlJc w:val="left"/>
+      <w:pPr>
+        <w:ind w:left="5040" w:hanging="360"/>
+      </w:pPr>
+    </w:lvl>
+    <w:lvl w:ilvl="7" w:tplc="08090019" w:tentative="1">
+      <w:start w:val="1"/>
+      <w:numFmt w:val="lowerLetter"/>
+      <w:lvlText w:val="%8."/>
+      <w:lvlJc w:val="left"/>
+      <w:pPr>
+        <w:ind w:left="5760" w:hanging="360"/>
+      </w:pPr>
+    </w:lvl>
+    <w:lvl w:ilvl="8" w:tplc="0809001B" w:tentative="1">
+      <w:start w:val="1"/>
+      <w:numFmt w:val="lowerRoman"/>
+      <w:lvlText w:val="%9."/>
+      <w:lvlJc w:val="right"/>
+      <w:pPr>
+        <w:ind w:left="6480" w:hanging="180"/>
+      </w:pPr>
+    </w:lvl>
+  </w:abstractNum>
+  <w:abstractNum w:abstractNumId="2" w15:restartNumberingAfterBreak="0">
+    <w:nsid w:val="71D12845"/>
+    <w:multiLevelType w:val="hybridMultilevel"/>
+    <w:tmpl w:val="E376AADA"/>
+    <w:lvl w:ilvl="0" w:tplc="47EA6BF4">
+      <w:start w:val="1"/>
+      <w:numFmt w:val="lowerRoman"/>
+      <w:lvlText w:val="%1."/>
+      <w:lvlJc w:val="left"/>
+      <w:pPr>
+        <w:ind w:left="1080" w:hanging="720"/>
+      </w:pPr>
+      <w:rPr>
+        <w:rFonts w:hint="default"/>
+        <w:b/>
+      </w:rPr>
+    </w:lvl>
+    <w:lvl w:ilvl="1" w:tplc="08090019" w:tentative="1">
+      <w:start w:val="1"/>
+      <w:numFmt w:val="lowerLetter"/>
+      <w:lvlText w:val="%2."/>
+      <w:lvlJc w:val="left"/>
+      <w:pPr>
+        <w:ind w:left="1440" w:hanging="360"/>
+      </w:pPr>
+    </w:lvl>
+    <w:lvl w:ilvl="2" w:tplc="0809001B" w:tentative="1">
+      <w:start w:val="1"/>
+      <w:numFmt w:val="lowerRoman"/>
+      <w:lvlText w:val="%3."/>
+      <w:lvlJc w:val="right"/>
+      <w:pPr>
+        <w:ind w:left="2160" w:hanging="180"/>
+      </w:pPr>
+    </w:lvl>
+    <w:lvl w:ilvl="3" w:tplc="0809000F" w:tentative="1">
+      <w:start w:val="1"/>
+      <w:numFmt w:val="decimal"/>
+      <w:lvlText w:val="%4."/>
+      <w:lvlJc w:val="left"/>
+      <w:pPr>
+        <w:ind w:left="2880" w:hanging="360"/>
+      </w:pPr>
+    </w:lvl>
+    <w:lvl w:ilvl="4" w:tplc="08090019" w:tentative="1">
+      <w:start w:val="1"/>
+      <w:numFmt w:val="lowerLetter"/>
+      <w:lvlText w:val="%5."/>
+      <w:lvlJc w:val="left"/>
+      <w:pPr>
+        <w:ind w:left="3600" w:hanging="360"/>
+      </w:pPr>
+    </w:lvl>
+    <w:lvl w:ilvl="5" w:tplc="0809001B" w:tentative="1">
+      <w:start w:val="1"/>
+      <w:numFmt w:val="lowerRoman"/>
+      <w:lvlText w:val="%6."/>
+      <w:lvlJc w:val="right"/>
+      <w:pPr>
+        <w:ind w:left="4320" w:hanging="180"/>
+      </w:pPr>
+    </w:lvl>
+    <w:lvl w:ilvl="6" w:tplc="0809000F" w:tentative="1">
+      <w:start w:val="1"/>
+      <w:numFmt w:val="decimal"/>
+      <w:lvlText w:val="%7."/>
+      <w:lvlJc w:val="left"/>
+      <w:pPr>
+        <w:ind w:left="5040" w:hanging="360"/>
+      </w:pPr>
+    </w:lvl>
+    <w:lvl w:ilvl="7" w:tplc="08090019" w:tentative="1">
+      <w:start w:val="1"/>
+      <w:numFmt w:val="lowerLetter"/>
+      <w:lvlText w:val="%8."/>
+      <w:lvlJc w:val="left"/>
+      <w:pPr>
+        <w:ind w:left="5760" w:hanging="360"/>
+      </w:pPr>
+    </w:lvl>
+    <w:lvl w:ilvl="8" w:tplc="0809001B" w:tentative="1">
+      <w:start w:val="1"/>
+      <w:numFmt w:val="lowerRoman"/>
+      <w:lvlText w:val="%9."/>
+      <w:lvlJc w:val="right"/>
+      <w:pPr>
+        <w:ind w:left="6480" w:hanging="180"/>
+      </w:pPr>
+    </w:lvl>
+  </w:abstractNum>
+  <w:num w:numId="1">
+    <w:abstractNumId w:val="0"/>
+  </w:num>
+  <w:num w:numId="2">
+    <w:abstractNumId w:val="1"/>
+  </w:num>
+  <w:num w:numId="3">
+    <w:abstractNumId w:val="2"/>
+  </w:num>
+</w:numbering>
+</file>
+
 <file path=word/styles.xml><?xml version="1.0" encoding="utf-8"?>
-<w:styles xmlns:mc="http://schemas.openxmlformats.org/markup-compatibility/2006" xmlns:r="http://schemas.openxmlformats.org/officeDocument/2006/relationships" xmlns:w="http://schemas.openxmlformats.org/wordprocessingml/2006/main" xmlns:w14="http://schemas.microsoft.com/office/word/2010/wordml" xmlns:w15="http://schemas.microsoft.com/office/word/2012/wordml" xmlns:w16cid="http://schemas.microsoft.com/office/word/2016/wordml/cid" xmlns:w16se="http://schemas.microsoft.com/office/word/2015/wordml/symex" mc:Ignorable="w14 w15 w16se w16cid">
+<w:styles xmlns:mc="http://schemas.openxmlformats.org/markup-compatibility/2006" xmlns:r="http://schemas.openxmlformats.org/officeDocument/2006/relationships" xmlns:w="http://schemas.openxmlformats.org/wordprocessingml/2006/main" xmlns:w14="http://schemas.microsoft.com/office/word/2010/wordml" xmlns:w15="http://schemas.microsoft.com/office/word/2012/wordml" xmlns:w16se="http://schemas.microsoft.com/office/word/2015/wordml/symex" mc:Ignorable="w14 w15 w16se">
   <w:docDefaults>
     <w:rPrDefault>
       <w:rPr>
@@ -1861,7 +2186,7 @@
       </w:pPr>
     </w:pPrDefault>
   </w:docDefaults>
-  <w:latentStyles w:defLockedState="0" w:defUIPriority="99" w:defSemiHidden="0" w:defUnhideWhenUsed="0" w:defQFormat="0" w:count="375">
+  <w:latentStyles w:defLockedState="0" w:defUIPriority="99" w:defSemiHidden="0" w:defUnhideWhenUsed="0" w:defQFormat="0" w:count="371">
     <w:lsdException w:name="Normal" w:uiPriority="0" w:qFormat="1"/>
     <w:lsdException w:name="heading 1" w:uiPriority="9" w:qFormat="1"/>
     <w:lsdException w:name="heading 2" w:semiHidden="1" w:uiPriority="9" w:unhideWhenUsed="1" w:qFormat="1"/>
@@ -2233,10 +2558,6 @@
     <w:lsdException w:name="List Table 5 Dark Accent 6" w:uiPriority="50"/>
     <w:lsdException w:name="List Table 6 Colorful Accent 6" w:uiPriority="51"/>
     <w:lsdException w:name="List Table 7 Colorful Accent 6" w:uiPriority="52"/>
-    <w:lsdException w:name="Mention" w:semiHidden="1" w:unhideWhenUsed="1"/>
-    <w:lsdException w:name="Smart Hyperlink" w:semiHidden="1" w:unhideWhenUsed="1"/>
-    <w:lsdException w:name="Hashtag" w:semiHidden="1" w:unhideWhenUsed="1"/>
-    <w:lsdException w:name="Unresolved Mention" w:semiHidden="1" w:unhideWhenUsed="1"/>
   </w:latentStyles>
   <w:style w:type="paragraph" w:default="1" w:styleId="Normal">
     <w:name w:val="Normal"/>

</xml_diff>